<commit_message>
Pushing HW07 draft + updating manual description
</commit_message>
<xml_diff>
--- a/6. QA Automation Engineer (course)/IntelliJ Keyboard Shortcuts.docx
+++ b/6. QA Automation Engineer (course)/IntelliJ Keyboard Shortcuts.docx
@@ -46,10 +46,7 @@
         <w:t xml:space="preserve">  </w:t>
       </w:r>
       <w:r>
-        <w:t>–</w:t>
-      </w:r>
-      <w:r>
-        <w:t xml:space="preserve"> </w:t>
+        <w:t xml:space="preserve">– </w:t>
       </w:r>
       <w:r>
         <w:t>offers options to fix the problem.</w:t>
@@ -289,19 +286,11 @@
     <w:p>
       <w:pPr>
         <w:pStyle w:val="Heading1"/>
-        <w:rPr>
-          <w:b w:val="0"/>
-        </w:rPr>
-      </w:pPr>
-      <w:r>
-        <w:rPr>
-          <w:b w:val="0"/>
-        </w:rPr>
+      </w:pPr>
+      <w:r>
         <w:lastRenderedPageBreak/>
         <w:t>Nominations</w:t>
       </w:r>
-      <w:bookmarkStart w:id="0" w:name="_GoBack"/>
-      <w:bookmarkEnd w:id="0"/>
     </w:p>
     <w:p>
       <w:pPr>
@@ -330,14 +319,46 @@
         </w:numPr>
       </w:pPr>
       <w:r>
-        <w:t xml:space="preserve">public voud randomMethod () {} </w:t>
-      </w:r>
-      <w:r>
-        <w:t>–</w:t>
-      </w:r>
-      <w:r>
-        <w:t xml:space="preserve"> method with name randomMethod.</w:t>
-      </w:r>
+        <w:t>public voud randomMethod () {} – method with name randomMethod.</w:t>
+      </w:r>
+    </w:p>
+    <w:p>
+      <w:pPr>
+        <w:pStyle w:val="ListParagraph"/>
+        <w:numPr>
+          <w:ilvl w:val="0"/>
+          <w:numId w:val="2"/>
+        </w:numPr>
+      </w:pPr>
+      <w:r>
+        <w:t>// comment – line comment</w:t>
+      </w:r>
+      <w:r>
+        <w:t>.</w:t>
+      </w:r>
+    </w:p>
+    <w:p>
+      <w:pPr>
+        <w:pStyle w:val="ListParagraph"/>
+        <w:numPr>
+          <w:ilvl w:val="0"/>
+          <w:numId w:val="2"/>
+        </w:numPr>
+      </w:pPr>
+      <w:r>
+        <w:t xml:space="preserve">/** </w:t>
+      </w:r>
+      <w:r>
+        <w:t xml:space="preserve">comment </w:t>
+      </w:r>
+      <w:r>
+        <w:t>*/</w:t>
+      </w:r>
+      <w:r>
+        <w:t xml:space="preserve"> - big comment.</w:t>
+      </w:r>
+      <w:bookmarkStart w:id="0" w:name="_GoBack"/>
+      <w:bookmarkEnd w:id="0"/>
     </w:p>
     <w:sectPr>
       <w:pgSz w:w="12240" w:h="15840"/>

</xml_diff>